<commit_message>
completed degin need test
</commit_message>
<xml_diff>
--- a/ECE 3544 Project 2 2022S/Project 2 Cover Sheet.docx
+++ b/ECE 3544 Project 2 2022S/Project 2 Cover Sheet.docx
@@ -1,6 +1,6 @@
 
 <file path=word/document.xml><?xml version="1.0" encoding="utf-8"?>
-<w:document xmlns:wpc="http://schemas.microsoft.com/office/word/2010/wordprocessingCanvas" xmlns:cx="http://schemas.microsoft.com/office/drawing/2014/chartex" xmlns:cx1="http://schemas.microsoft.com/office/drawing/2015/9/8/chartex" xmlns:mc="http://schemas.openxmlformats.org/markup-compatibility/2006" xmlns:o="urn:schemas-microsoft-com:office:office" xmlns:r="http://schemas.openxmlformats.org/officeDocument/2006/relationships" xmlns:m="http://schemas.openxmlformats.org/officeDocument/2006/math" xmlns:v="urn:schemas-microsoft-com:vml" xmlns:wp14="http://schemas.microsoft.com/office/word/2010/wordprocessingDrawing" xmlns:wp="http://schemas.openxmlformats.org/drawingml/2006/wordprocessingDrawing" xmlns:w10="urn:schemas-microsoft-com:office:word" xmlns:w="http://schemas.openxmlformats.org/wordprocessingml/2006/main" xmlns:w14="http://schemas.microsoft.com/office/word/2010/wordml" xmlns:w15="http://schemas.microsoft.com/office/word/2012/wordml" xmlns:w16se="http://schemas.microsoft.com/office/word/2015/wordml/symex" xmlns:wpg="http://schemas.microsoft.com/office/word/2010/wordprocessingGroup" xmlns:wpi="http://schemas.microsoft.com/office/word/2010/wordprocessingInk" xmlns:wne="http://schemas.microsoft.com/office/word/2006/wordml" xmlns:wps="http://schemas.microsoft.com/office/word/2010/wordprocessingShape" mc:Ignorable="w14 w15 w16se wp14">
+<w:document xmlns:wpc="http://schemas.microsoft.com/office/word/2010/wordprocessingCanvas" xmlns:cx="http://schemas.microsoft.com/office/drawing/2014/chartex" xmlns:cx1="http://schemas.microsoft.com/office/drawing/2015/9/8/chartex" xmlns:cx2="http://schemas.microsoft.com/office/drawing/2015/10/21/chartex" xmlns:cx3="http://schemas.microsoft.com/office/drawing/2016/5/9/chartex" xmlns:cx4="http://schemas.microsoft.com/office/drawing/2016/5/10/chartex" xmlns:cx5="http://schemas.microsoft.com/office/drawing/2016/5/11/chartex" xmlns:cx6="http://schemas.microsoft.com/office/drawing/2016/5/12/chartex" xmlns:cx7="http://schemas.microsoft.com/office/drawing/2016/5/13/chartex" xmlns:cx8="http://schemas.microsoft.com/office/drawing/2016/5/14/chartex" xmlns:mc="http://schemas.openxmlformats.org/markup-compatibility/2006" xmlns:aink="http://schemas.microsoft.com/office/drawing/2016/ink" xmlns:am3d="http://schemas.microsoft.com/office/drawing/2017/model3d" xmlns:o="urn:schemas-microsoft-com:office:office" xmlns:r="http://schemas.openxmlformats.org/officeDocument/2006/relationships" xmlns:m="http://schemas.openxmlformats.org/officeDocument/2006/math" xmlns:v="urn:schemas-microsoft-com:vml" xmlns:wp14="http://schemas.microsoft.com/office/word/2010/wordprocessingDrawing" xmlns:wp="http://schemas.openxmlformats.org/drawingml/2006/wordprocessingDrawing" xmlns:w10="urn:schemas-microsoft-com:office:word" xmlns:w="http://schemas.openxmlformats.org/wordprocessingml/2006/main" xmlns:w14="http://schemas.microsoft.com/office/word/2010/wordml" xmlns:w15="http://schemas.microsoft.com/office/word/2012/wordml" xmlns:w16cex="http://schemas.microsoft.com/office/word/2018/wordml/cex" xmlns:w16cid="http://schemas.microsoft.com/office/word/2016/wordml/cid" xmlns:w16="http://schemas.microsoft.com/office/word/2018/wordml" xmlns:w16sdtdh="http://schemas.microsoft.com/office/word/2020/wordml/sdtdatahash" xmlns:w16se="http://schemas.microsoft.com/office/word/2015/wordml/symex" xmlns:wpg="http://schemas.microsoft.com/office/word/2010/wordprocessingGroup" xmlns:wpi="http://schemas.microsoft.com/office/word/2010/wordprocessingInk" xmlns:wne="http://schemas.microsoft.com/office/word/2006/wordml" xmlns:wps="http://schemas.microsoft.com/office/word/2010/wordprocessingShape" mc:Ignorable="w14 w15 w16se w16cid w16 w16cex w16sdtdh wp14">
   <w:body>
     <w:p>
       <w:pPr>
@@ -177,6 +177,14 @@
           <w:szCs w:val="24"/>
         </w:rPr>
         <w:tab/>
+      </w:r>
+      <w:r>
+        <w:rPr>
+          <w:rFonts w:asciiTheme="minorHAnsi" w:hAnsiTheme="minorHAnsi" w:cstheme="minorHAnsi"/>
+          <w:sz w:val="24"/>
+          <w:szCs w:val="24"/>
+        </w:rPr>
+        <w:t>Sefunmi Ashiru</w:t>
       </w:r>
       <w:r>
         <w:rPr>
@@ -291,6 +299,14 @@
           <w:rFonts w:asciiTheme="minorHAnsi" w:hAnsiTheme="minorHAnsi" w:cstheme="minorHAnsi"/>
           <w:sz w:val="24"/>
           <w:szCs w:val="24"/>
+        </w:rPr>
+        <w:t>Sefunmi Ashiru</w:t>
+      </w:r>
+      <w:r>
+        <w:rPr>
+          <w:rFonts w:asciiTheme="minorHAnsi" w:hAnsiTheme="minorHAnsi" w:cstheme="minorHAnsi"/>
+          <w:sz w:val="24"/>
+          <w:szCs w:val="24"/>
           <w:u w:val="single"/>
         </w:rPr>
         <w:tab/>
@@ -1349,6 +1365,1742 @@
     </w:p>
     <w:p>
       <w:pPr>
+        <w:spacing w:after="240"/>
+        <w:rPr>
+          <w:rFonts w:asciiTheme="minorHAnsi" w:hAnsiTheme="minorHAnsi" w:cstheme="minorHAnsi"/>
+          <w:sz w:val="24"/>
+          <w:szCs w:val="24"/>
+          <w:lang w:val="en-ZA" w:eastAsia="en-ZA"/>
+        </w:rPr>
+      </w:pPr>
+    </w:p>
+    <w:p>
+      <w:pPr>
+        <w:jc w:val="center"/>
+        <w:rPr>
+          <w:rFonts w:asciiTheme="minorHAnsi" w:hAnsiTheme="minorHAnsi" w:cstheme="minorHAnsi"/>
+          <w:sz w:val="24"/>
+          <w:szCs w:val="24"/>
+          <w:lang w:val="en-ZA" w:eastAsia="en-ZA"/>
+        </w:rPr>
+      </w:pPr>
+      <w:r>
+        <w:rPr>
+          <w:rFonts w:asciiTheme="minorHAnsi" w:hAnsiTheme="minorHAnsi" w:cstheme="minorHAnsi"/>
+          <w:color w:val="222222"/>
+          <w:sz w:val="40"/>
+          <w:szCs w:val="40"/>
+          <w:u w:val="single"/>
+          <w:lang w:val="en-ZA" w:eastAsia="en-ZA"/>
+        </w:rPr>
+        <w:lastRenderedPageBreak/>
+        <w:t>Purpose</w:t>
+      </w:r>
+    </w:p>
+    <w:p>
+      <w:pPr>
+        <w:spacing w:before="240"/>
+        <w:jc w:val="both"/>
+        <w:rPr>
+          <w:rFonts w:asciiTheme="minorHAnsi" w:hAnsiTheme="minorHAnsi" w:cstheme="minorHAnsi"/>
+          <w:sz w:val="24"/>
+          <w:szCs w:val="24"/>
+          <w:lang w:val="en-ZA" w:eastAsia="en-ZA"/>
+        </w:rPr>
+      </w:pPr>
+      <w:r>
+        <w:rPr>
+          <w:rFonts w:asciiTheme="minorHAnsi" w:hAnsiTheme="minorHAnsi" w:cstheme="minorHAnsi"/>
+          <w:color w:val="000000"/>
+          <w:sz w:val="24"/>
+          <w:szCs w:val="24"/>
+          <w:lang w:val="en-ZA" w:eastAsia="en-ZA"/>
+        </w:rPr>
+        <w:t xml:space="preserve">In this project, I will use Verilog as a means for </w:t>
+      </w:r>
+      <w:r>
+        <w:rPr>
+          <w:rFonts w:asciiTheme="minorHAnsi" w:hAnsiTheme="minorHAnsi" w:cstheme="minorHAnsi"/>
+          <w:color w:val="000000"/>
+          <w:sz w:val="24"/>
+          <w:szCs w:val="24"/>
+          <w:lang w:val="en-ZA" w:eastAsia="en-ZA"/>
+        </w:rPr>
+        <w:t>modelling</w:t>
+      </w:r>
+      <w:r>
+        <w:rPr>
+          <w:rFonts w:asciiTheme="minorHAnsi" w:hAnsiTheme="minorHAnsi" w:cstheme="minorHAnsi"/>
+          <w:color w:val="000000"/>
+          <w:sz w:val="24"/>
+          <w:szCs w:val="24"/>
+          <w:lang w:val="en-ZA" w:eastAsia="en-ZA"/>
+        </w:rPr>
+        <w:t xml:space="preserve"> the timing of a module. I will be simulating two pre-designed circuits. I will be </w:t>
+      </w:r>
+      <w:r>
+        <w:rPr>
+          <w:rFonts w:asciiTheme="minorHAnsi" w:hAnsiTheme="minorHAnsi" w:cstheme="minorHAnsi"/>
+          <w:color w:val="000000"/>
+          <w:sz w:val="24"/>
+          <w:szCs w:val="24"/>
+          <w:lang w:val="en-ZA" w:eastAsia="en-ZA"/>
+        </w:rPr>
+        <w:t>modelling</w:t>
+      </w:r>
+      <w:r>
+        <w:rPr>
+          <w:rFonts w:asciiTheme="minorHAnsi" w:hAnsiTheme="minorHAnsi" w:cstheme="minorHAnsi"/>
+          <w:color w:val="000000"/>
+          <w:sz w:val="24"/>
+          <w:szCs w:val="24"/>
+          <w:lang w:val="en-ZA" w:eastAsia="en-ZA"/>
+        </w:rPr>
+        <w:t xml:space="preserve"> the 74HC/HCT280 9-bit odd/even parity generator/checker and using a delay model to </w:t>
+      </w:r>
+      <w:r>
+        <w:rPr>
+          <w:rFonts w:asciiTheme="minorHAnsi" w:hAnsiTheme="minorHAnsi" w:cstheme="minorHAnsi"/>
+          <w:color w:val="000000"/>
+          <w:sz w:val="24"/>
+          <w:szCs w:val="24"/>
+          <w:lang w:val="en-ZA" w:eastAsia="en-ZA"/>
+        </w:rPr>
+        <w:t>analyse</w:t>
+      </w:r>
+      <w:r>
+        <w:rPr>
+          <w:rFonts w:asciiTheme="minorHAnsi" w:hAnsiTheme="minorHAnsi" w:cstheme="minorHAnsi"/>
+          <w:color w:val="000000"/>
+          <w:sz w:val="24"/>
+          <w:szCs w:val="24"/>
+          <w:lang w:val="en-ZA" w:eastAsia="en-ZA"/>
+        </w:rPr>
+        <w:t xml:space="preserve"> the timing of a system that utilizes the component. I must also design simple digital logic circuits for a </w:t>
+      </w:r>
+      <w:r>
+        <w:rPr>
+          <w:rFonts w:asciiTheme="minorHAnsi" w:hAnsiTheme="minorHAnsi" w:cstheme="minorHAnsi"/>
+          <w:color w:val="000000"/>
+          <w:sz w:val="24"/>
+          <w:szCs w:val="24"/>
+          <w:lang w:val="en-ZA" w:eastAsia="en-ZA"/>
+        </w:rPr>
+        <w:t>9-bit</w:t>
+      </w:r>
+      <w:r>
+        <w:rPr>
+          <w:rFonts w:asciiTheme="minorHAnsi" w:hAnsiTheme="minorHAnsi" w:cstheme="minorHAnsi"/>
+          <w:color w:val="000000"/>
+          <w:sz w:val="24"/>
+          <w:szCs w:val="24"/>
+          <w:lang w:val="en-ZA" w:eastAsia="en-ZA"/>
+        </w:rPr>
+        <w:t xml:space="preserve"> counter and a </w:t>
+      </w:r>
+      <w:r>
+        <w:rPr>
+          <w:rFonts w:asciiTheme="minorHAnsi" w:hAnsiTheme="minorHAnsi" w:cstheme="minorHAnsi"/>
+          <w:color w:val="000000"/>
+          <w:sz w:val="24"/>
+          <w:szCs w:val="24"/>
+          <w:lang w:val="en-ZA" w:eastAsia="en-ZA"/>
+        </w:rPr>
+        <w:t>10-bit</w:t>
+      </w:r>
+      <w:r>
+        <w:rPr>
+          <w:rFonts w:asciiTheme="minorHAnsi" w:hAnsiTheme="minorHAnsi" w:cstheme="minorHAnsi"/>
+          <w:color w:val="000000"/>
+          <w:sz w:val="24"/>
+          <w:szCs w:val="24"/>
+          <w:lang w:val="en-ZA" w:eastAsia="en-ZA"/>
+        </w:rPr>
+        <w:t xml:space="preserve"> register. Using these </w:t>
+      </w:r>
+      <w:r>
+        <w:rPr>
+          <w:rFonts w:asciiTheme="minorHAnsi" w:hAnsiTheme="minorHAnsi" w:cstheme="minorHAnsi"/>
+          <w:color w:val="000000"/>
+          <w:sz w:val="24"/>
+          <w:szCs w:val="24"/>
+          <w:lang w:val="en-ZA" w:eastAsia="en-ZA"/>
+        </w:rPr>
+        <w:t>components,</w:t>
+      </w:r>
+      <w:r>
+        <w:rPr>
+          <w:rFonts w:asciiTheme="minorHAnsi" w:hAnsiTheme="minorHAnsi" w:cstheme="minorHAnsi"/>
+          <w:color w:val="000000"/>
+          <w:sz w:val="24"/>
+          <w:szCs w:val="24"/>
+          <w:lang w:val="en-ZA" w:eastAsia="en-ZA"/>
+        </w:rPr>
+        <w:t xml:space="preserve"> I will create a transmitter and receiver module.</w:t>
+      </w:r>
+    </w:p>
+    <w:p>
+      <w:pPr>
+        <w:spacing w:after="240"/>
+        <w:rPr>
+          <w:rFonts w:asciiTheme="minorHAnsi" w:hAnsiTheme="minorHAnsi" w:cstheme="minorHAnsi"/>
+          <w:sz w:val="24"/>
+          <w:szCs w:val="24"/>
+          <w:lang w:val="en-ZA" w:eastAsia="en-ZA"/>
+        </w:rPr>
+      </w:pPr>
+    </w:p>
+    <w:p>
+      <w:pPr>
+        <w:jc w:val="center"/>
+        <w:rPr>
+          <w:rFonts w:asciiTheme="minorHAnsi" w:hAnsiTheme="minorHAnsi" w:cstheme="minorHAnsi"/>
+          <w:sz w:val="24"/>
+          <w:szCs w:val="24"/>
+          <w:lang w:val="en-ZA" w:eastAsia="en-ZA"/>
+        </w:rPr>
+      </w:pPr>
+      <w:r>
+        <w:rPr>
+          <w:rFonts w:asciiTheme="minorHAnsi" w:hAnsiTheme="minorHAnsi" w:cstheme="minorHAnsi"/>
+          <w:color w:val="222222"/>
+          <w:sz w:val="40"/>
+          <w:szCs w:val="40"/>
+          <w:u w:val="single"/>
+          <w:lang w:val="en-ZA" w:eastAsia="en-ZA"/>
+        </w:rPr>
+        <w:t>Technical Approach</w:t>
+      </w:r>
+    </w:p>
+    <w:p>
+      <w:pPr>
+        <w:rPr>
+          <w:rFonts w:asciiTheme="minorHAnsi" w:hAnsiTheme="minorHAnsi" w:cstheme="minorHAnsi"/>
+          <w:sz w:val="24"/>
+          <w:szCs w:val="24"/>
+          <w:lang w:val="en-ZA" w:eastAsia="en-ZA"/>
+        </w:rPr>
+      </w:pPr>
+      <w:r>
+        <w:rPr>
+          <w:rFonts w:asciiTheme="minorHAnsi" w:hAnsiTheme="minorHAnsi" w:cstheme="minorHAnsi"/>
+          <w:color w:val="000000"/>
+          <w:sz w:val="24"/>
+          <w:szCs w:val="24"/>
+          <w:lang w:val="en-ZA" w:eastAsia="en-ZA"/>
+        </w:rPr>
+        <w:t xml:space="preserve">For my design process I utilized the continuous assignment </w:t>
+      </w:r>
+      <w:r>
+        <w:rPr>
+          <w:rFonts w:asciiTheme="minorHAnsi" w:hAnsiTheme="minorHAnsi" w:cstheme="minorHAnsi"/>
+          <w:color w:val="000000"/>
+          <w:sz w:val="24"/>
+          <w:szCs w:val="24"/>
+          <w:lang w:val="en-ZA" w:eastAsia="en-ZA"/>
+        </w:rPr>
+        <w:t>prebuilt</w:t>
+      </w:r>
+      <w:r>
+        <w:rPr>
+          <w:rFonts w:asciiTheme="minorHAnsi" w:hAnsiTheme="minorHAnsi" w:cstheme="minorHAnsi"/>
+          <w:color w:val="000000"/>
+          <w:sz w:val="24"/>
+          <w:szCs w:val="24"/>
+          <w:lang w:val="en-ZA" w:eastAsia="en-ZA"/>
+        </w:rPr>
+        <w:t xml:space="preserve"> functions and procedural assignments for the synchronous modules. For the </w:t>
+      </w:r>
+      <w:r>
+        <w:rPr>
+          <w:rFonts w:asciiTheme="minorHAnsi" w:hAnsiTheme="minorHAnsi" w:cstheme="minorHAnsi"/>
+          <w:color w:val="000000"/>
+          <w:sz w:val="24"/>
+          <w:szCs w:val="24"/>
+          <w:lang w:val="en-ZA" w:eastAsia="en-ZA"/>
+        </w:rPr>
+        <w:t>9-bit</w:t>
+      </w:r>
+      <w:r>
+        <w:rPr>
+          <w:rFonts w:asciiTheme="minorHAnsi" w:hAnsiTheme="minorHAnsi" w:cstheme="minorHAnsi"/>
+          <w:color w:val="000000"/>
+          <w:sz w:val="24"/>
+          <w:szCs w:val="24"/>
+          <w:lang w:val="en-ZA" w:eastAsia="en-ZA"/>
+        </w:rPr>
+        <w:t xml:space="preserve"> counter, </w:t>
+      </w:r>
+      <w:r>
+        <w:rPr>
+          <w:rFonts w:asciiTheme="minorHAnsi" w:hAnsiTheme="minorHAnsi" w:cstheme="minorHAnsi"/>
+          <w:color w:val="000000"/>
+          <w:sz w:val="24"/>
+          <w:szCs w:val="24"/>
+          <w:lang w:val="en-ZA" w:eastAsia="en-ZA"/>
+        </w:rPr>
+        <w:t>10-bit</w:t>
+      </w:r>
+      <w:r>
+        <w:rPr>
+          <w:rFonts w:asciiTheme="minorHAnsi" w:hAnsiTheme="minorHAnsi" w:cstheme="minorHAnsi"/>
+          <w:color w:val="000000"/>
+          <w:sz w:val="24"/>
+          <w:szCs w:val="24"/>
+          <w:lang w:val="en-ZA" w:eastAsia="en-ZA"/>
+        </w:rPr>
+        <w:t xml:space="preserve"> register, and receiver modules I used procedural assignment. For my hc280 module I followed continuous assignment. For my transmitter module I only used structural assignment to call other </w:t>
+      </w:r>
+      <w:r>
+        <w:rPr>
+          <w:rFonts w:asciiTheme="minorHAnsi" w:hAnsiTheme="minorHAnsi" w:cstheme="minorHAnsi"/>
+          <w:color w:val="000000"/>
+          <w:sz w:val="24"/>
+          <w:szCs w:val="24"/>
+          <w:lang w:val="en-ZA" w:eastAsia="en-ZA"/>
+        </w:rPr>
+        <w:t>modules.</w:t>
+      </w:r>
+      <w:r>
+        <w:rPr>
+          <w:rFonts w:asciiTheme="minorHAnsi" w:hAnsiTheme="minorHAnsi" w:cstheme="minorHAnsi"/>
+          <w:color w:val="000000"/>
+          <w:sz w:val="24"/>
+          <w:szCs w:val="24"/>
+          <w:lang w:val="en-ZA" w:eastAsia="en-ZA"/>
+        </w:rPr>
+        <w:t xml:space="preserve"> Using these </w:t>
+      </w:r>
+      <w:r>
+        <w:rPr>
+          <w:rFonts w:asciiTheme="minorHAnsi" w:hAnsiTheme="minorHAnsi" w:cstheme="minorHAnsi"/>
+          <w:color w:val="000000"/>
+          <w:sz w:val="24"/>
+          <w:szCs w:val="24"/>
+          <w:lang w:val="en-ZA" w:eastAsia="en-ZA"/>
+        </w:rPr>
+        <w:t>methods,</w:t>
+      </w:r>
+      <w:r>
+        <w:rPr>
+          <w:rFonts w:asciiTheme="minorHAnsi" w:hAnsiTheme="minorHAnsi" w:cstheme="minorHAnsi"/>
+          <w:color w:val="000000"/>
+          <w:sz w:val="24"/>
+          <w:szCs w:val="24"/>
+          <w:lang w:val="en-ZA" w:eastAsia="en-ZA"/>
+        </w:rPr>
+        <w:t xml:space="preserve"> I </w:t>
+      </w:r>
+      <w:r>
+        <w:rPr>
+          <w:rFonts w:asciiTheme="minorHAnsi" w:hAnsiTheme="minorHAnsi" w:cstheme="minorHAnsi"/>
+          <w:color w:val="000000"/>
+          <w:sz w:val="24"/>
+          <w:szCs w:val="24"/>
+          <w:lang w:val="en-ZA" w:eastAsia="en-ZA"/>
+        </w:rPr>
+        <w:t>aimed</w:t>
+      </w:r>
+      <w:r>
+        <w:rPr>
+          <w:rFonts w:asciiTheme="minorHAnsi" w:hAnsiTheme="minorHAnsi" w:cstheme="minorHAnsi"/>
+          <w:color w:val="000000"/>
+          <w:sz w:val="24"/>
+          <w:szCs w:val="24"/>
+          <w:lang w:val="en-ZA" w:eastAsia="en-ZA"/>
+        </w:rPr>
+        <w:t xml:space="preserve"> to replicate the structural designs provided by the data sheet for the parity checker/generator and the </w:t>
+      </w:r>
+      <w:r>
+        <w:rPr>
+          <w:rFonts w:asciiTheme="minorHAnsi" w:hAnsiTheme="minorHAnsi" w:cstheme="minorHAnsi"/>
+          <w:color w:val="000000"/>
+          <w:sz w:val="24"/>
+          <w:szCs w:val="24"/>
+          <w:lang w:val="en-ZA" w:eastAsia="en-ZA"/>
+        </w:rPr>
+        <w:t>10-bit</w:t>
+      </w:r>
+      <w:r>
+        <w:rPr>
+          <w:rFonts w:asciiTheme="minorHAnsi" w:hAnsiTheme="minorHAnsi" w:cstheme="minorHAnsi"/>
+          <w:color w:val="000000"/>
+          <w:sz w:val="24"/>
+          <w:szCs w:val="24"/>
+          <w:lang w:val="en-ZA" w:eastAsia="en-ZA"/>
+        </w:rPr>
+        <w:t xml:space="preserve"> register.</w:t>
+      </w:r>
+    </w:p>
+    <w:p>
+      <w:pPr>
+        <w:jc w:val="center"/>
+        <w:rPr>
+          <w:rFonts w:asciiTheme="minorHAnsi" w:hAnsiTheme="minorHAnsi" w:cstheme="minorHAnsi"/>
+          <w:sz w:val="24"/>
+          <w:szCs w:val="24"/>
+          <w:lang w:val="en-ZA" w:eastAsia="en-ZA"/>
+        </w:rPr>
+      </w:pPr>
+      <w:r>
+        <w:rPr>
+          <w:rFonts w:asciiTheme="minorHAnsi" w:hAnsiTheme="minorHAnsi" w:cstheme="minorHAnsi"/>
+          <w:color w:val="222222"/>
+          <w:sz w:val="40"/>
+          <w:szCs w:val="40"/>
+          <w:u w:val="single"/>
+          <w:lang w:val="en-ZA" w:eastAsia="en-ZA"/>
+        </w:rPr>
+        <w:t>Results</w:t>
+      </w:r>
+    </w:p>
+    <w:p>
+      <w:pPr>
+        <w:rPr>
+          <w:rFonts w:asciiTheme="minorHAnsi" w:hAnsiTheme="minorHAnsi" w:cstheme="minorHAnsi"/>
+          <w:sz w:val="24"/>
+          <w:szCs w:val="24"/>
+          <w:lang w:val="en-ZA" w:eastAsia="en-ZA"/>
+        </w:rPr>
+      </w:pPr>
+      <w:r>
+        <w:rPr>
+          <w:rFonts w:asciiTheme="minorHAnsi" w:hAnsiTheme="minorHAnsi" w:cstheme="minorHAnsi"/>
+          <w:color w:val="000000"/>
+          <w:sz w:val="28"/>
+          <w:szCs w:val="28"/>
+          <w:lang w:val="en-ZA" w:eastAsia="en-ZA"/>
+        </w:rPr>
+        <w:t>Testbench</w:t>
+      </w:r>
+    </w:p>
+    <w:p>
+      <w:pPr>
+        <w:rPr>
+          <w:rFonts w:asciiTheme="minorHAnsi" w:hAnsiTheme="minorHAnsi" w:cstheme="minorHAnsi"/>
+          <w:sz w:val="24"/>
+          <w:szCs w:val="24"/>
+          <w:lang w:val="en-ZA" w:eastAsia="en-ZA"/>
+        </w:rPr>
+      </w:pPr>
+      <w:r>
+        <w:rPr>
+          <w:rFonts w:asciiTheme="minorHAnsi" w:hAnsiTheme="minorHAnsi" w:cstheme="minorHAnsi"/>
+          <w:color w:val="000000"/>
+          <w:sz w:val="24"/>
+          <w:szCs w:val="24"/>
+          <w:lang w:val="en-ZA" w:eastAsia="en-ZA"/>
+        </w:rPr>
+        <w:t xml:space="preserve">The </w:t>
+      </w:r>
+      <w:r>
+        <w:rPr>
+          <w:rFonts w:asciiTheme="minorHAnsi" w:hAnsiTheme="minorHAnsi" w:cstheme="minorHAnsi"/>
+          <w:color w:val="000000"/>
+          <w:sz w:val="24"/>
+          <w:szCs w:val="24"/>
+          <w:lang w:val="en-ZA" w:eastAsia="en-ZA"/>
+        </w:rPr>
+        <w:t>waveforms from</w:t>
+      </w:r>
+      <w:r>
+        <w:rPr>
+          <w:rFonts w:asciiTheme="minorHAnsi" w:hAnsiTheme="minorHAnsi" w:cstheme="minorHAnsi"/>
+          <w:color w:val="000000"/>
+          <w:sz w:val="24"/>
+          <w:szCs w:val="24"/>
+          <w:lang w:val="en-ZA" w:eastAsia="en-ZA"/>
+        </w:rPr>
+        <w:t xml:space="preserve"> testbench can be found in the Appendix 1-4</w:t>
+      </w:r>
+    </w:p>
+    <w:p>
+      <w:pPr>
+        <w:rPr>
+          <w:rFonts w:asciiTheme="minorHAnsi" w:hAnsiTheme="minorHAnsi" w:cstheme="minorHAnsi"/>
+          <w:sz w:val="24"/>
+          <w:szCs w:val="24"/>
+          <w:lang w:val="en-ZA" w:eastAsia="en-ZA"/>
+        </w:rPr>
+      </w:pPr>
+    </w:p>
+    <w:p>
+      <w:pPr>
+        <w:rPr>
+          <w:rFonts w:asciiTheme="minorHAnsi" w:hAnsiTheme="minorHAnsi" w:cstheme="minorHAnsi"/>
+          <w:sz w:val="24"/>
+          <w:szCs w:val="24"/>
+          <w:lang w:val="en-ZA" w:eastAsia="en-ZA"/>
+        </w:rPr>
+      </w:pPr>
+      <w:r>
+        <w:rPr>
+          <w:rFonts w:asciiTheme="minorHAnsi" w:hAnsiTheme="minorHAnsi" w:cstheme="minorHAnsi"/>
+          <w:color w:val="000000"/>
+          <w:sz w:val="24"/>
+          <w:szCs w:val="24"/>
+          <w:lang w:val="en-ZA" w:eastAsia="en-ZA"/>
+        </w:rPr>
+        <w:t xml:space="preserve">For my </w:t>
+      </w:r>
+      <w:r>
+        <w:rPr>
+          <w:rFonts w:asciiTheme="minorHAnsi" w:hAnsiTheme="minorHAnsi" w:cstheme="minorHAnsi"/>
+          <w:color w:val="000000"/>
+          <w:sz w:val="24"/>
+          <w:szCs w:val="24"/>
+          <w:lang w:val="en-ZA" w:eastAsia="en-ZA"/>
+        </w:rPr>
+        <w:t>9-bit</w:t>
+      </w:r>
+      <w:r>
+        <w:rPr>
+          <w:rFonts w:asciiTheme="minorHAnsi" w:hAnsiTheme="minorHAnsi" w:cstheme="minorHAnsi"/>
+          <w:color w:val="000000"/>
+          <w:sz w:val="24"/>
+          <w:szCs w:val="24"/>
+          <w:lang w:val="en-ZA" w:eastAsia="en-ZA"/>
+        </w:rPr>
+        <w:t xml:space="preserve"> counter test (Appendix 1) I followed the same testbench procedure as the </w:t>
+      </w:r>
+      <w:r>
+        <w:rPr>
+          <w:rFonts w:asciiTheme="minorHAnsi" w:hAnsiTheme="minorHAnsi" w:cstheme="minorHAnsi"/>
+          <w:color w:val="000000"/>
+          <w:sz w:val="24"/>
+          <w:szCs w:val="24"/>
+          <w:lang w:val="en-ZA" w:eastAsia="en-ZA"/>
+        </w:rPr>
+        <w:t>4-bit</w:t>
+      </w:r>
+      <w:r>
+        <w:rPr>
+          <w:rFonts w:asciiTheme="minorHAnsi" w:hAnsiTheme="minorHAnsi" w:cstheme="minorHAnsi"/>
+          <w:color w:val="000000"/>
+          <w:sz w:val="24"/>
+          <w:szCs w:val="24"/>
+          <w:lang w:val="en-ZA" w:eastAsia="en-ZA"/>
+        </w:rPr>
+        <w:t xml:space="preserve"> counter provided to </w:t>
+      </w:r>
+      <w:r>
+        <w:rPr>
+          <w:rFonts w:asciiTheme="minorHAnsi" w:hAnsiTheme="minorHAnsi" w:cstheme="minorHAnsi"/>
+          <w:color w:val="000000"/>
+          <w:sz w:val="24"/>
+          <w:szCs w:val="24"/>
+          <w:lang w:val="en-ZA" w:eastAsia="en-ZA"/>
+        </w:rPr>
+        <w:t>us. This</w:t>
+      </w:r>
+      <w:r>
+        <w:rPr>
+          <w:rFonts w:asciiTheme="minorHAnsi" w:hAnsiTheme="minorHAnsi" w:cstheme="minorHAnsi"/>
+          <w:color w:val="000000"/>
+          <w:sz w:val="24"/>
+          <w:szCs w:val="24"/>
+          <w:lang w:val="en-ZA" w:eastAsia="en-ZA"/>
+        </w:rPr>
+        <w:t xml:space="preserve"> approach worked by turning on the </w:t>
+      </w:r>
+      <w:r>
+        <w:rPr>
+          <w:rFonts w:asciiTheme="minorHAnsi" w:hAnsiTheme="minorHAnsi" w:cstheme="minorHAnsi"/>
+          <w:color w:val="000000"/>
+          <w:sz w:val="24"/>
+          <w:szCs w:val="24"/>
+          <w:lang w:val="en-ZA" w:eastAsia="en-ZA"/>
+        </w:rPr>
+        <w:t>clock</w:t>
+      </w:r>
+      <w:r>
+        <w:rPr>
+          <w:rFonts w:asciiTheme="minorHAnsi" w:hAnsiTheme="minorHAnsi" w:cstheme="minorHAnsi"/>
+          <w:color w:val="000000"/>
+          <w:sz w:val="24"/>
+          <w:szCs w:val="24"/>
+          <w:lang w:val="en-ZA" w:eastAsia="en-ZA"/>
+        </w:rPr>
+        <w:t xml:space="preserve"> cycle and at future steps activating and deactivating all necessary parameters to insure </w:t>
+      </w:r>
+      <w:r>
+        <w:rPr>
+          <w:rFonts w:asciiTheme="minorHAnsi" w:hAnsiTheme="minorHAnsi" w:cstheme="minorHAnsi"/>
+          <w:color w:val="000000"/>
+          <w:sz w:val="24"/>
+          <w:szCs w:val="24"/>
+          <w:lang w:val="en-ZA" w:eastAsia="en-ZA"/>
+        </w:rPr>
+        <w:t>it’s</w:t>
+      </w:r>
+      <w:r>
+        <w:rPr>
+          <w:rFonts w:asciiTheme="minorHAnsi" w:hAnsiTheme="minorHAnsi" w:cstheme="minorHAnsi"/>
+          <w:color w:val="000000"/>
+          <w:sz w:val="24"/>
+          <w:szCs w:val="24"/>
+          <w:lang w:val="en-ZA" w:eastAsia="en-ZA"/>
+        </w:rPr>
+        <w:t xml:space="preserve"> working. The clock cycle then continues until manually stopped. This allows me to check all possible outputs of the counter without figuring out the delay required before stopping for arbitrary large counters like the </w:t>
+      </w:r>
+      <w:r>
+        <w:rPr>
+          <w:rFonts w:asciiTheme="minorHAnsi" w:hAnsiTheme="minorHAnsi" w:cstheme="minorHAnsi"/>
+          <w:color w:val="000000"/>
+          <w:sz w:val="24"/>
+          <w:szCs w:val="24"/>
+          <w:lang w:val="en-ZA" w:eastAsia="en-ZA"/>
+        </w:rPr>
+        <w:t>9-bit</w:t>
+      </w:r>
+      <w:r>
+        <w:rPr>
+          <w:rFonts w:asciiTheme="minorHAnsi" w:hAnsiTheme="minorHAnsi" w:cstheme="minorHAnsi"/>
+          <w:color w:val="000000"/>
+          <w:sz w:val="24"/>
+          <w:szCs w:val="24"/>
+          <w:lang w:val="en-ZA" w:eastAsia="en-ZA"/>
+        </w:rPr>
+        <w:t xml:space="preserve"> counter. For my hc280 </w:t>
+      </w:r>
+      <w:r>
+        <w:rPr>
+          <w:rFonts w:asciiTheme="minorHAnsi" w:hAnsiTheme="minorHAnsi" w:cstheme="minorHAnsi"/>
+          <w:color w:val="000000"/>
+          <w:sz w:val="24"/>
+          <w:szCs w:val="24"/>
+          <w:lang w:val="en-ZA" w:eastAsia="en-ZA"/>
+        </w:rPr>
+        <w:t>test (</w:t>
+      </w:r>
+      <w:r>
+        <w:rPr>
+          <w:rFonts w:asciiTheme="minorHAnsi" w:hAnsiTheme="minorHAnsi" w:cstheme="minorHAnsi"/>
+          <w:color w:val="000000"/>
+          <w:sz w:val="24"/>
+          <w:szCs w:val="24"/>
+          <w:lang w:val="en-ZA" w:eastAsia="en-ZA"/>
+        </w:rPr>
+        <w:t xml:space="preserve">Appendix 2) I </w:t>
+      </w:r>
+      <w:r>
+        <w:rPr>
+          <w:rFonts w:asciiTheme="minorHAnsi" w:hAnsiTheme="minorHAnsi" w:cstheme="minorHAnsi"/>
+          <w:color w:val="000000"/>
+          <w:sz w:val="24"/>
+          <w:szCs w:val="24"/>
+          <w:lang w:val="en-ZA" w:eastAsia="en-ZA"/>
+        </w:rPr>
+        <w:t>modelled</w:t>
+      </w:r>
+      <w:r>
+        <w:rPr>
+          <w:rFonts w:asciiTheme="minorHAnsi" w:hAnsiTheme="minorHAnsi" w:cstheme="minorHAnsi"/>
+          <w:color w:val="000000"/>
+          <w:sz w:val="24"/>
+          <w:szCs w:val="24"/>
+          <w:lang w:val="en-ZA" w:eastAsia="en-ZA"/>
+        </w:rPr>
+        <w:t xml:space="preserve"> my test bench </w:t>
+      </w:r>
+      <w:r>
+        <w:rPr>
+          <w:rFonts w:asciiTheme="minorHAnsi" w:hAnsiTheme="minorHAnsi" w:cstheme="minorHAnsi"/>
+          <w:color w:val="000000"/>
+          <w:sz w:val="24"/>
+          <w:szCs w:val="24"/>
+          <w:lang w:val="en-ZA" w:eastAsia="en-ZA"/>
+        </w:rPr>
+        <w:t>like</w:t>
+      </w:r>
+      <w:r>
+        <w:rPr>
+          <w:rFonts w:asciiTheme="minorHAnsi" w:hAnsiTheme="minorHAnsi" w:cstheme="minorHAnsi"/>
+          <w:color w:val="000000"/>
+          <w:sz w:val="24"/>
+          <w:szCs w:val="24"/>
+          <w:lang w:val="en-ZA" w:eastAsia="en-ZA"/>
+        </w:rPr>
+        <w:t xml:space="preserve"> that of the </w:t>
+      </w:r>
+      <w:r>
+        <w:rPr>
+          <w:rFonts w:asciiTheme="minorHAnsi" w:hAnsiTheme="minorHAnsi" w:cstheme="minorHAnsi"/>
+          <w:color w:val="000000"/>
+          <w:sz w:val="24"/>
+          <w:szCs w:val="24"/>
+          <w:lang w:val="en-ZA" w:eastAsia="en-ZA"/>
+        </w:rPr>
+        <w:t>9-bit</w:t>
+      </w:r>
+      <w:r>
+        <w:rPr>
+          <w:rFonts w:asciiTheme="minorHAnsi" w:hAnsiTheme="minorHAnsi" w:cstheme="minorHAnsi"/>
+          <w:color w:val="000000"/>
+          <w:sz w:val="24"/>
+          <w:szCs w:val="24"/>
+          <w:lang w:val="en-ZA" w:eastAsia="en-ZA"/>
+        </w:rPr>
+        <w:t xml:space="preserve"> counter as I aimed use the </w:t>
+      </w:r>
+      <w:r>
+        <w:rPr>
+          <w:rFonts w:asciiTheme="minorHAnsi" w:hAnsiTheme="minorHAnsi" w:cstheme="minorHAnsi"/>
+          <w:color w:val="000000"/>
+          <w:sz w:val="24"/>
+          <w:szCs w:val="24"/>
+          <w:lang w:val="en-ZA" w:eastAsia="en-ZA"/>
+        </w:rPr>
+        <w:t>9-bit</w:t>
+      </w:r>
+      <w:r>
+        <w:rPr>
+          <w:rFonts w:asciiTheme="minorHAnsi" w:hAnsiTheme="minorHAnsi" w:cstheme="minorHAnsi"/>
+          <w:color w:val="000000"/>
+          <w:sz w:val="24"/>
+          <w:szCs w:val="24"/>
+          <w:lang w:val="en-ZA" w:eastAsia="en-ZA"/>
+        </w:rPr>
+        <w:t xml:space="preserve"> counter to provide all possible inputs for the hc280 module, however I did edit the procedural timing so that it only turns on the counter as I know the other functionality of the counter are working from my previous test.  IO used the same testbench to test for without (Appendix 2.1) and with </w:t>
+      </w:r>
+      <w:r>
+        <w:rPr>
+          <w:rFonts w:asciiTheme="minorHAnsi" w:hAnsiTheme="minorHAnsi" w:cstheme="minorHAnsi"/>
+          <w:color w:val="000000"/>
+          <w:sz w:val="24"/>
+          <w:szCs w:val="24"/>
+          <w:lang w:val="en-ZA" w:eastAsia="en-ZA"/>
+        </w:rPr>
+        <w:t>delay (</w:t>
+      </w:r>
+      <w:r>
+        <w:rPr>
+          <w:rFonts w:asciiTheme="minorHAnsi" w:hAnsiTheme="minorHAnsi" w:cstheme="minorHAnsi"/>
+          <w:color w:val="000000"/>
+          <w:sz w:val="24"/>
+          <w:szCs w:val="24"/>
+          <w:lang w:val="en-ZA" w:eastAsia="en-ZA"/>
+        </w:rPr>
+        <w:t xml:space="preserve">Appendix 2.2). For my 10 </w:t>
+      </w:r>
+      <w:r>
+        <w:rPr>
+          <w:rFonts w:asciiTheme="minorHAnsi" w:hAnsiTheme="minorHAnsi" w:cstheme="minorHAnsi"/>
+          <w:color w:val="000000"/>
+          <w:sz w:val="24"/>
+          <w:szCs w:val="24"/>
+          <w:lang w:val="en-ZA" w:eastAsia="en-ZA"/>
+        </w:rPr>
+        <w:t>bits</w:t>
+      </w:r>
+      <w:r>
+        <w:rPr>
+          <w:rFonts w:asciiTheme="minorHAnsi" w:hAnsiTheme="minorHAnsi" w:cstheme="minorHAnsi"/>
+          <w:color w:val="000000"/>
+          <w:sz w:val="24"/>
+          <w:szCs w:val="24"/>
+          <w:lang w:val="en-ZA" w:eastAsia="en-ZA"/>
+        </w:rPr>
+        <w:t xml:space="preserve"> register test (Appendix 3), I implemented the same test module design as my hc280 and included the hc280as my 10th bit for the register. This was not necessary for testing the </w:t>
+      </w:r>
+      <w:r>
+        <w:rPr>
+          <w:rFonts w:asciiTheme="minorHAnsi" w:hAnsiTheme="minorHAnsi" w:cstheme="minorHAnsi"/>
+          <w:color w:val="000000"/>
+          <w:sz w:val="24"/>
+          <w:szCs w:val="24"/>
+          <w:lang w:val="en-ZA" w:eastAsia="en-ZA"/>
+        </w:rPr>
+        <w:t>register,</w:t>
+      </w:r>
+      <w:r>
+        <w:rPr>
+          <w:rFonts w:asciiTheme="minorHAnsi" w:hAnsiTheme="minorHAnsi" w:cstheme="minorHAnsi"/>
+          <w:color w:val="000000"/>
+          <w:sz w:val="24"/>
+          <w:szCs w:val="24"/>
+          <w:lang w:val="en-ZA" w:eastAsia="en-ZA"/>
+        </w:rPr>
+        <w:t xml:space="preserve"> but I found </w:t>
+      </w:r>
+      <w:r>
+        <w:rPr>
+          <w:rFonts w:asciiTheme="minorHAnsi" w:hAnsiTheme="minorHAnsi" w:cstheme="minorHAnsi"/>
+          <w:color w:val="000000"/>
+          <w:sz w:val="24"/>
+          <w:szCs w:val="24"/>
+          <w:lang w:val="en-ZA" w:eastAsia="en-ZA"/>
+        </w:rPr>
+        <w:t>benefits</w:t>
+      </w:r>
+      <w:r>
+        <w:rPr>
+          <w:rFonts w:asciiTheme="minorHAnsi" w:hAnsiTheme="minorHAnsi" w:cstheme="minorHAnsi"/>
+          <w:color w:val="000000"/>
+          <w:sz w:val="24"/>
+          <w:szCs w:val="24"/>
+          <w:lang w:val="en-ZA" w:eastAsia="en-ZA"/>
+        </w:rPr>
+        <w:t xml:space="preserve"> as by doing so I also got to practice designing the transmitter. For my transmitter and receiver test (Appendix 4) AKA tb_channel1 and tb_channel2, I set the modules up using structural design and the same procedural activation of the clock and enable functions. So </w:t>
+      </w:r>
+      <w:r>
+        <w:rPr>
+          <w:rFonts w:asciiTheme="minorHAnsi" w:hAnsiTheme="minorHAnsi" w:cstheme="minorHAnsi"/>
+          <w:color w:val="000000"/>
+          <w:sz w:val="24"/>
+          <w:szCs w:val="24"/>
+          <w:lang w:val="en-ZA" w:eastAsia="en-ZA"/>
+        </w:rPr>
+        <w:t>far,</w:t>
+      </w:r>
+      <w:r>
+        <w:rPr>
+          <w:rFonts w:asciiTheme="minorHAnsi" w:hAnsiTheme="minorHAnsi" w:cstheme="minorHAnsi"/>
+          <w:color w:val="000000"/>
+          <w:sz w:val="24"/>
+          <w:szCs w:val="24"/>
+          <w:lang w:val="en-ZA" w:eastAsia="en-ZA"/>
+        </w:rPr>
+        <w:t xml:space="preserve"> I have been unable to get the simulation to run due to an error in my code/logic somewhere. </w:t>
+      </w:r>
+    </w:p>
+    <w:p>
+      <w:pPr>
+        <w:rPr>
+          <w:rFonts w:asciiTheme="minorHAnsi" w:hAnsiTheme="minorHAnsi" w:cstheme="minorHAnsi"/>
+          <w:sz w:val="24"/>
+          <w:szCs w:val="24"/>
+          <w:lang w:val="en-ZA" w:eastAsia="en-ZA"/>
+        </w:rPr>
+      </w:pPr>
+    </w:p>
+    <w:p>
+      <w:pPr>
+        <w:rPr>
+          <w:rFonts w:asciiTheme="minorHAnsi" w:hAnsiTheme="minorHAnsi" w:cstheme="minorHAnsi"/>
+          <w:sz w:val="24"/>
+          <w:szCs w:val="24"/>
+          <w:lang w:val="en-ZA" w:eastAsia="en-ZA"/>
+        </w:rPr>
+      </w:pPr>
+      <w:r>
+        <w:rPr>
+          <w:rFonts w:asciiTheme="minorHAnsi" w:hAnsiTheme="minorHAnsi" w:cstheme="minorHAnsi"/>
+          <w:color w:val="000000"/>
+          <w:sz w:val="24"/>
+          <w:szCs w:val="24"/>
+          <w:lang w:val="en-ZA" w:eastAsia="en-ZA"/>
+        </w:rPr>
+        <w:t xml:space="preserve">I have however considered when the PERIOD value for the clock cycles may affect the parity checking during transmission and receival. I believe this would be valued if the cock cycle is shorter than the propagation delay of the components. For </w:t>
+      </w:r>
+      <w:r>
+        <w:rPr>
+          <w:rFonts w:asciiTheme="minorHAnsi" w:hAnsiTheme="minorHAnsi" w:cstheme="minorHAnsi"/>
+          <w:color w:val="000000"/>
+          <w:sz w:val="24"/>
+          <w:szCs w:val="24"/>
+          <w:lang w:val="en-ZA" w:eastAsia="en-ZA"/>
+        </w:rPr>
+        <w:t>example,</w:t>
+      </w:r>
+      <w:r>
+        <w:rPr>
+          <w:rFonts w:asciiTheme="minorHAnsi" w:hAnsiTheme="minorHAnsi" w:cstheme="minorHAnsi"/>
+          <w:color w:val="000000"/>
+          <w:sz w:val="24"/>
+          <w:szCs w:val="24"/>
+          <w:lang w:val="en-ZA" w:eastAsia="en-ZA"/>
+        </w:rPr>
+        <w:t xml:space="preserve"> my </w:t>
+      </w:r>
+      <w:r>
+        <w:rPr>
+          <w:rFonts w:asciiTheme="minorHAnsi" w:hAnsiTheme="minorHAnsi" w:cstheme="minorHAnsi"/>
+          <w:color w:val="000000"/>
+          <w:sz w:val="24"/>
+          <w:szCs w:val="24"/>
+          <w:lang w:val="en-ZA" w:eastAsia="en-ZA"/>
+        </w:rPr>
+        <w:t>9-bit</w:t>
+      </w:r>
+      <w:r>
+        <w:rPr>
+          <w:rFonts w:asciiTheme="minorHAnsi" w:hAnsiTheme="minorHAnsi" w:cstheme="minorHAnsi"/>
+          <w:color w:val="000000"/>
+          <w:sz w:val="24"/>
+          <w:szCs w:val="24"/>
+          <w:lang w:val="en-ZA" w:eastAsia="en-ZA"/>
+        </w:rPr>
+        <w:t xml:space="preserve"> counter has a total propagation delay of about 50 for each call to the module. If the clock cycle </w:t>
+      </w:r>
+      <w:r>
+        <w:rPr>
+          <w:rFonts w:asciiTheme="minorHAnsi" w:hAnsiTheme="minorHAnsi" w:cstheme="minorHAnsi"/>
+          <w:color w:val="000000"/>
+          <w:sz w:val="24"/>
+          <w:szCs w:val="24"/>
+          <w:lang w:val="en-ZA" w:eastAsia="en-ZA"/>
+        </w:rPr>
+        <w:t>can</w:t>
+      </w:r>
+      <w:r>
+        <w:rPr>
+          <w:rFonts w:asciiTheme="minorHAnsi" w:hAnsiTheme="minorHAnsi" w:cstheme="minorHAnsi"/>
+          <w:color w:val="000000"/>
+          <w:sz w:val="24"/>
+          <w:szCs w:val="24"/>
+          <w:lang w:val="en-ZA" w:eastAsia="en-ZA"/>
+        </w:rPr>
+        <w:t xml:space="preserve"> go from high to low and back high again. The count would not be able to register this as it has not finished executing the first instruction set activated by the clock's first high value. This would cause the counter to be working on the first instruction while other components with short enough delays will be working on the 2nd instruction, which leads to miss match in the data and those errors in the code due to it not being synchronous.</w:t>
+      </w:r>
+    </w:p>
+    <w:p>
+      <w:pPr>
+        <w:rPr>
+          <w:rFonts w:asciiTheme="minorHAnsi" w:hAnsiTheme="minorHAnsi" w:cstheme="minorHAnsi"/>
+          <w:sz w:val="24"/>
+          <w:szCs w:val="24"/>
+          <w:lang w:val="en-ZA" w:eastAsia="en-ZA"/>
+        </w:rPr>
+      </w:pPr>
+    </w:p>
+    <w:p>
+      <w:pPr>
+        <w:rPr>
+          <w:rFonts w:asciiTheme="minorHAnsi" w:hAnsiTheme="minorHAnsi" w:cstheme="minorHAnsi"/>
+          <w:sz w:val="24"/>
+          <w:szCs w:val="24"/>
+          <w:lang w:val="en-ZA" w:eastAsia="en-ZA"/>
+        </w:rPr>
+      </w:pPr>
+      <w:r>
+        <w:rPr>
+          <w:rFonts w:asciiTheme="minorHAnsi" w:hAnsiTheme="minorHAnsi" w:cstheme="minorHAnsi"/>
+          <w:color w:val="222222"/>
+          <w:sz w:val="40"/>
+          <w:szCs w:val="40"/>
+          <w:u w:val="single"/>
+          <w:lang w:val="en-ZA" w:eastAsia="en-ZA"/>
+        </w:rPr>
+        <w:t>Conclusions</w:t>
+      </w:r>
+    </w:p>
+    <w:p>
+      <w:pPr>
+        <w:rPr>
+          <w:rFonts w:asciiTheme="minorHAnsi" w:hAnsiTheme="minorHAnsi" w:cstheme="minorHAnsi"/>
+          <w:sz w:val="24"/>
+          <w:szCs w:val="24"/>
+          <w:lang w:val="en-ZA" w:eastAsia="en-ZA"/>
+        </w:rPr>
+      </w:pPr>
+      <w:r>
+        <w:rPr>
+          <w:rFonts w:asciiTheme="minorHAnsi" w:hAnsiTheme="minorHAnsi" w:cstheme="minorHAnsi"/>
+          <w:color w:val="000000"/>
+          <w:sz w:val="24"/>
+          <w:szCs w:val="24"/>
+          <w:lang w:val="en-ZA" w:eastAsia="en-ZA"/>
+        </w:rPr>
+        <w:t xml:space="preserve">In Conclusion I feel that I have learned </w:t>
+      </w:r>
+      <w:r>
+        <w:rPr>
+          <w:rFonts w:asciiTheme="minorHAnsi" w:hAnsiTheme="minorHAnsi" w:cstheme="minorHAnsi"/>
+          <w:color w:val="000000"/>
+          <w:sz w:val="24"/>
+          <w:szCs w:val="24"/>
+          <w:lang w:val="en-ZA" w:eastAsia="en-ZA"/>
+        </w:rPr>
+        <w:t>a lot</w:t>
+      </w:r>
+      <w:r>
+        <w:rPr>
+          <w:rFonts w:asciiTheme="minorHAnsi" w:hAnsiTheme="minorHAnsi" w:cstheme="minorHAnsi"/>
+          <w:color w:val="000000"/>
+          <w:sz w:val="24"/>
+          <w:szCs w:val="24"/>
+          <w:lang w:val="en-ZA" w:eastAsia="en-ZA"/>
+        </w:rPr>
+        <w:t xml:space="preserve"> about </w:t>
+      </w:r>
+      <w:r>
+        <w:rPr>
+          <w:rFonts w:asciiTheme="minorHAnsi" w:hAnsiTheme="minorHAnsi" w:cstheme="minorHAnsi"/>
+          <w:color w:val="000000"/>
+          <w:sz w:val="24"/>
+          <w:szCs w:val="24"/>
+          <w:lang w:val="en-ZA" w:eastAsia="en-ZA"/>
+        </w:rPr>
+        <w:t>Verilog</w:t>
+      </w:r>
+      <w:r>
+        <w:rPr>
+          <w:rFonts w:asciiTheme="minorHAnsi" w:hAnsiTheme="minorHAnsi" w:cstheme="minorHAnsi"/>
+          <w:color w:val="000000"/>
+          <w:sz w:val="24"/>
+          <w:szCs w:val="24"/>
+          <w:lang w:val="en-ZA" w:eastAsia="en-ZA"/>
+        </w:rPr>
+        <w:t xml:space="preserve"> structural, procedural &amp; continuous design. I have also gained a lot of understanding for synchronous behaving and spotting when errors could occur due to </w:t>
+      </w:r>
+      <w:r>
+        <w:rPr>
+          <w:rFonts w:asciiTheme="minorHAnsi" w:hAnsiTheme="minorHAnsi" w:cstheme="minorHAnsi"/>
+          <w:color w:val="000000"/>
+          <w:sz w:val="24"/>
+          <w:szCs w:val="24"/>
+          <w:lang w:val="en-ZA" w:eastAsia="en-ZA"/>
+        </w:rPr>
+        <w:lastRenderedPageBreak/>
+        <w:t xml:space="preserve">delay values. If I were to proceed </w:t>
+      </w:r>
+      <w:r>
+        <w:rPr>
+          <w:rFonts w:asciiTheme="minorHAnsi" w:hAnsiTheme="minorHAnsi" w:cstheme="minorHAnsi"/>
+          <w:color w:val="000000"/>
+          <w:sz w:val="24"/>
+          <w:szCs w:val="24"/>
+          <w:lang w:val="en-ZA" w:eastAsia="en-ZA"/>
+        </w:rPr>
+        <w:t>again,</w:t>
+      </w:r>
+      <w:r>
+        <w:rPr>
+          <w:rFonts w:asciiTheme="minorHAnsi" w:hAnsiTheme="minorHAnsi" w:cstheme="minorHAnsi"/>
+          <w:color w:val="000000"/>
+          <w:sz w:val="24"/>
+          <w:szCs w:val="24"/>
+          <w:lang w:val="en-ZA" w:eastAsia="en-ZA"/>
+        </w:rPr>
+        <w:t xml:space="preserve"> I would attend office hours earlier to solve issues I am unable to do on my own.</w:t>
+      </w:r>
+    </w:p>
+    <w:p>
+      <w:pPr>
+        <w:rPr>
+          <w:rFonts w:asciiTheme="minorHAnsi" w:hAnsiTheme="minorHAnsi" w:cstheme="minorHAnsi"/>
+          <w:sz w:val="24"/>
+          <w:szCs w:val="24"/>
+          <w:lang w:val="en-ZA" w:eastAsia="en-ZA"/>
+        </w:rPr>
+      </w:pPr>
+    </w:p>
+    <w:p>
+      <w:pPr>
+        <w:jc w:val="center"/>
+        <w:rPr>
+          <w:rFonts w:asciiTheme="minorHAnsi" w:hAnsiTheme="minorHAnsi" w:cstheme="minorHAnsi"/>
+          <w:sz w:val="24"/>
+          <w:szCs w:val="24"/>
+          <w:lang w:val="en-ZA" w:eastAsia="en-ZA"/>
+        </w:rPr>
+      </w:pPr>
+      <w:r>
+        <w:rPr>
+          <w:rFonts w:asciiTheme="minorHAnsi" w:hAnsiTheme="minorHAnsi" w:cstheme="minorHAnsi"/>
+          <w:color w:val="222222"/>
+          <w:sz w:val="40"/>
+          <w:szCs w:val="40"/>
+          <w:u w:val="single"/>
+          <w:lang w:val="en-ZA" w:eastAsia="en-ZA"/>
+        </w:rPr>
+        <w:t>Appendices</w:t>
+      </w:r>
+    </w:p>
+    <w:p>
+      <w:pPr>
+        <w:rPr>
+          <w:rFonts w:asciiTheme="minorHAnsi" w:hAnsiTheme="minorHAnsi" w:cstheme="minorHAnsi"/>
+          <w:sz w:val="24"/>
+          <w:szCs w:val="24"/>
+          <w:lang w:val="en-ZA" w:eastAsia="en-ZA"/>
+        </w:rPr>
+      </w:pPr>
+      <w:r>
+        <w:rPr>
+          <w:rFonts w:asciiTheme="minorHAnsi" w:hAnsiTheme="minorHAnsi" w:cstheme="minorHAnsi"/>
+          <w:color w:val="222222"/>
+          <w:sz w:val="24"/>
+          <w:szCs w:val="24"/>
+          <w:lang w:val="en-ZA" w:eastAsia="en-ZA"/>
+        </w:rPr>
+        <w:t xml:space="preserve">Appendix 1 - </w:t>
+      </w:r>
+      <w:r>
+        <w:rPr>
+          <w:rFonts w:asciiTheme="minorHAnsi" w:hAnsiTheme="minorHAnsi" w:cstheme="minorHAnsi"/>
+          <w:color w:val="222222"/>
+          <w:sz w:val="24"/>
+          <w:szCs w:val="24"/>
+          <w:lang w:val="en-ZA" w:eastAsia="en-ZA"/>
+        </w:rPr>
+        <w:t>9-bit</w:t>
+      </w:r>
+      <w:r>
+        <w:rPr>
+          <w:rFonts w:asciiTheme="minorHAnsi" w:hAnsiTheme="minorHAnsi" w:cstheme="minorHAnsi"/>
+          <w:color w:val="222222"/>
+          <w:sz w:val="24"/>
+          <w:szCs w:val="24"/>
+          <w:lang w:val="en-ZA" w:eastAsia="en-ZA"/>
+        </w:rPr>
+        <w:t xml:space="preserve"> counter</w:t>
+      </w:r>
+    </w:p>
+    <w:p>
+      <w:pPr>
+        <w:jc w:val="center"/>
+        <w:rPr>
+          <w:rFonts w:asciiTheme="minorHAnsi" w:hAnsiTheme="minorHAnsi" w:cstheme="minorHAnsi"/>
+          <w:sz w:val="24"/>
+          <w:szCs w:val="24"/>
+          <w:lang w:val="en-ZA" w:eastAsia="en-ZA"/>
+        </w:rPr>
+      </w:pPr>
+      <w:r>
+        <w:rPr>
+          <w:rFonts w:asciiTheme="minorHAnsi" w:hAnsiTheme="minorHAnsi" w:cstheme="minorHAnsi"/>
+          <w:color w:val="222222"/>
+          <w:sz w:val="24"/>
+          <w:szCs w:val="24"/>
+          <w:u w:val="single"/>
+          <w:lang w:val="en-ZA" w:eastAsia="en-ZA"/>
+        </w:rPr>
+        <w:t>9-bit</w:t>
+      </w:r>
+      <w:r>
+        <w:rPr>
+          <w:rFonts w:asciiTheme="minorHAnsi" w:hAnsiTheme="minorHAnsi" w:cstheme="minorHAnsi"/>
+          <w:color w:val="222222"/>
+          <w:sz w:val="24"/>
+          <w:szCs w:val="24"/>
+          <w:u w:val="single"/>
+          <w:lang w:val="en-ZA" w:eastAsia="en-ZA"/>
+        </w:rPr>
+        <w:t xml:space="preserve"> counter test waveform</w:t>
+      </w:r>
+    </w:p>
+    <w:p>
+      <w:pPr>
+        <w:spacing w:before="240"/>
+        <w:ind w:hanging="360"/>
+        <w:jc w:val="both"/>
+        <w:rPr>
+          <w:rFonts w:asciiTheme="minorHAnsi" w:hAnsiTheme="minorHAnsi" w:cstheme="minorHAnsi"/>
+          <w:sz w:val="24"/>
+          <w:szCs w:val="24"/>
+          <w:lang w:val="en-ZA" w:eastAsia="en-ZA"/>
+        </w:rPr>
+      </w:pPr>
+      <w:r>
+        <w:rPr>
+          <w:rFonts w:asciiTheme="minorHAnsi" w:hAnsiTheme="minorHAnsi" w:cstheme="minorHAnsi"/>
+          <w:noProof/>
+          <w:color w:val="000000"/>
+          <w:sz w:val="24"/>
+          <w:szCs w:val="24"/>
+          <w:bdr w:val="none" w:sz="0" w:space="0" w:color="auto" w:frame="1"/>
+          <w:lang w:val="en-ZA" w:eastAsia="en-ZA"/>
+        </w:rPr>
+        <w:drawing>
+          <wp:inline distT="0" distB="0" distL="0" distR="0" wp14:anchorId="4D034333" wp14:editId="241BE75B">
+            <wp:extent cx="6581775" cy="2619375"/>
+            <wp:effectExtent l="0" t="0" r="9525" b="9525"/>
+            <wp:docPr id="4" name="Picture 4" descr="A picture containing graphical user interface&#10;&#10;Description automatically generated"/>
+            <wp:cNvGraphicFramePr>
+              <a:graphicFrameLocks xmlns:a="http://schemas.openxmlformats.org/drawingml/2006/main" noChangeAspect="1"/>
+            </wp:cNvGraphicFramePr>
+            <a:graphic xmlns:a="http://schemas.openxmlformats.org/drawingml/2006/main">
+              <a:graphicData uri="http://schemas.openxmlformats.org/drawingml/2006/picture">
+                <pic:pic xmlns:pic="http://schemas.openxmlformats.org/drawingml/2006/picture">
+                  <pic:nvPicPr>
+                    <pic:cNvPr id="4" name="Picture 4" descr="A picture containing graphical user interface&#10;&#10;Description automatically generated"/>
+                    <pic:cNvPicPr>
+                      <a:picLocks noChangeAspect="1" noChangeArrowheads="1"/>
+                    </pic:cNvPicPr>
+                  </pic:nvPicPr>
+                  <pic:blipFill>
+                    <a:blip r:embed="rId4">
+                      <a:extLst>
+                        <a:ext uri="{28A0092B-C50C-407E-A947-70E740481C1C}">
+                          <a14:useLocalDpi xmlns:a14="http://schemas.microsoft.com/office/drawing/2010/main" val="0"/>
+                        </a:ext>
+                      </a:extLst>
+                    </a:blip>
+                    <a:srcRect/>
+                    <a:stretch>
+                      <a:fillRect/>
+                    </a:stretch>
+                  </pic:blipFill>
+                  <pic:spPr bwMode="auto">
+                    <a:xfrm>
+                      <a:off x="0" y="0"/>
+                      <a:ext cx="6581775" cy="2619375"/>
+                    </a:xfrm>
+                    <a:prstGeom prst="rect">
+                      <a:avLst/>
+                    </a:prstGeom>
+                    <a:noFill/>
+                    <a:ln>
+                      <a:noFill/>
+                    </a:ln>
+                  </pic:spPr>
+                </pic:pic>
+              </a:graphicData>
+            </a:graphic>
+          </wp:inline>
+        </w:drawing>
+      </w:r>
+    </w:p>
+    <w:p>
+      <w:pPr>
+        <w:spacing w:after="240"/>
+        <w:rPr>
+          <w:rFonts w:asciiTheme="minorHAnsi" w:hAnsiTheme="minorHAnsi" w:cstheme="minorHAnsi"/>
+          <w:sz w:val="24"/>
+          <w:szCs w:val="24"/>
+          <w:lang w:val="en-ZA" w:eastAsia="en-ZA"/>
+        </w:rPr>
+      </w:pPr>
+    </w:p>
+    <w:p>
+      <w:pPr>
+        <w:rPr>
+          <w:rFonts w:asciiTheme="minorHAnsi" w:hAnsiTheme="minorHAnsi" w:cstheme="minorHAnsi"/>
+          <w:sz w:val="24"/>
+          <w:szCs w:val="24"/>
+          <w:lang w:val="en-ZA" w:eastAsia="en-ZA"/>
+        </w:rPr>
+      </w:pPr>
+      <w:r>
+        <w:rPr>
+          <w:rFonts w:asciiTheme="minorHAnsi" w:hAnsiTheme="minorHAnsi" w:cstheme="minorHAnsi"/>
+          <w:color w:val="222222"/>
+          <w:sz w:val="24"/>
+          <w:szCs w:val="24"/>
+          <w:lang w:val="en-ZA" w:eastAsia="en-ZA"/>
+        </w:rPr>
+        <w:t>Appendix 2.1 - hc280 parity checker/generator</w:t>
+      </w:r>
+    </w:p>
+    <w:p>
+      <w:pPr>
+        <w:jc w:val="center"/>
+        <w:rPr>
+          <w:rFonts w:asciiTheme="minorHAnsi" w:hAnsiTheme="minorHAnsi" w:cstheme="minorHAnsi"/>
+          <w:sz w:val="24"/>
+          <w:szCs w:val="24"/>
+          <w:lang w:val="en-ZA" w:eastAsia="en-ZA"/>
+        </w:rPr>
+      </w:pPr>
+      <w:r>
+        <w:rPr>
+          <w:rFonts w:asciiTheme="minorHAnsi" w:hAnsiTheme="minorHAnsi" w:cstheme="minorHAnsi"/>
+          <w:color w:val="222222"/>
+          <w:sz w:val="24"/>
+          <w:szCs w:val="24"/>
+          <w:u w:val="single"/>
+          <w:lang w:val="en-ZA" w:eastAsia="en-ZA"/>
+        </w:rPr>
+        <w:t> hc280 test waveform</w:t>
+      </w:r>
+    </w:p>
+    <w:p>
+      <w:pPr>
+        <w:rPr>
+          <w:rFonts w:asciiTheme="minorHAnsi" w:hAnsiTheme="minorHAnsi" w:cstheme="minorHAnsi"/>
+          <w:sz w:val="24"/>
+          <w:szCs w:val="24"/>
+          <w:lang w:val="en-ZA" w:eastAsia="en-ZA"/>
+        </w:rPr>
+      </w:pPr>
+      <w:r>
+        <w:rPr>
+          <w:rFonts w:asciiTheme="minorHAnsi" w:hAnsiTheme="minorHAnsi" w:cstheme="minorHAnsi"/>
+          <w:noProof/>
+          <w:color w:val="222222"/>
+          <w:sz w:val="24"/>
+          <w:szCs w:val="24"/>
+          <w:bdr w:val="none" w:sz="0" w:space="0" w:color="auto" w:frame="1"/>
+          <w:lang w:val="en-ZA" w:eastAsia="en-ZA"/>
+        </w:rPr>
+        <w:drawing>
+          <wp:inline distT="0" distB="0" distL="0" distR="0" wp14:anchorId="1135CA6E" wp14:editId="0A13817A">
+            <wp:extent cx="5943600" cy="762000"/>
+            <wp:effectExtent l="0" t="0" r="0" b="0"/>
+            <wp:docPr id="3" name="Picture 3" descr="Graphical user interface, application&#10;&#10;Description automatically generated"/>
+            <wp:cNvGraphicFramePr>
+              <a:graphicFrameLocks xmlns:a="http://schemas.openxmlformats.org/drawingml/2006/main" noChangeAspect="1"/>
+            </wp:cNvGraphicFramePr>
+            <a:graphic xmlns:a="http://schemas.openxmlformats.org/drawingml/2006/main">
+              <a:graphicData uri="http://schemas.openxmlformats.org/drawingml/2006/picture">
+                <pic:pic xmlns:pic="http://schemas.openxmlformats.org/drawingml/2006/picture">
+                  <pic:nvPicPr>
+                    <pic:cNvPr id="3" name="Picture 3" descr="Graphical user interface, application&#10;&#10;Description automatically generated"/>
+                    <pic:cNvPicPr>
+                      <a:picLocks noChangeAspect="1" noChangeArrowheads="1"/>
+                    </pic:cNvPicPr>
+                  </pic:nvPicPr>
+                  <pic:blipFill>
+                    <a:blip r:embed="rId5">
+                      <a:extLst>
+                        <a:ext uri="{28A0092B-C50C-407E-A947-70E740481C1C}">
+                          <a14:useLocalDpi xmlns:a14="http://schemas.microsoft.com/office/drawing/2010/main" val="0"/>
+                        </a:ext>
+                      </a:extLst>
+                    </a:blip>
+                    <a:srcRect/>
+                    <a:stretch>
+                      <a:fillRect/>
+                    </a:stretch>
+                  </pic:blipFill>
+                  <pic:spPr bwMode="auto">
+                    <a:xfrm>
+                      <a:off x="0" y="0"/>
+                      <a:ext cx="5943600" cy="762000"/>
+                    </a:xfrm>
+                    <a:prstGeom prst="rect">
+                      <a:avLst/>
+                    </a:prstGeom>
+                    <a:noFill/>
+                    <a:ln>
+                      <a:noFill/>
+                    </a:ln>
+                  </pic:spPr>
+                </pic:pic>
+              </a:graphicData>
+            </a:graphic>
+          </wp:inline>
+        </w:drawing>
+      </w:r>
+    </w:p>
+    <w:p>
+      <w:pPr>
+        <w:rPr>
+          <w:rFonts w:asciiTheme="minorHAnsi" w:hAnsiTheme="minorHAnsi" w:cstheme="minorHAnsi"/>
+          <w:sz w:val="24"/>
+          <w:szCs w:val="24"/>
+          <w:lang w:val="en-ZA" w:eastAsia="en-ZA"/>
+        </w:rPr>
+      </w:pPr>
+    </w:p>
+    <w:p>
+      <w:pPr>
+        <w:rPr>
+          <w:rFonts w:asciiTheme="minorHAnsi" w:hAnsiTheme="minorHAnsi" w:cstheme="minorHAnsi"/>
+          <w:sz w:val="24"/>
+          <w:szCs w:val="24"/>
+          <w:lang w:val="en-ZA" w:eastAsia="en-ZA"/>
+        </w:rPr>
+      </w:pPr>
+      <w:r>
+        <w:rPr>
+          <w:rFonts w:asciiTheme="minorHAnsi" w:hAnsiTheme="minorHAnsi" w:cstheme="minorHAnsi"/>
+          <w:color w:val="222222"/>
+          <w:sz w:val="24"/>
+          <w:szCs w:val="24"/>
+          <w:lang w:val="en-ZA" w:eastAsia="en-ZA"/>
+        </w:rPr>
+        <w:t>Appendix 2.2 - hc280 parity checker/generator with propagation delay</w:t>
+      </w:r>
+    </w:p>
+    <w:p>
+      <w:pPr>
+        <w:jc w:val="center"/>
+        <w:rPr>
+          <w:rFonts w:asciiTheme="minorHAnsi" w:hAnsiTheme="minorHAnsi" w:cstheme="minorHAnsi"/>
+          <w:sz w:val="24"/>
+          <w:szCs w:val="24"/>
+          <w:lang w:val="en-ZA" w:eastAsia="en-ZA"/>
+        </w:rPr>
+      </w:pPr>
+      <w:r>
+        <w:rPr>
+          <w:rFonts w:asciiTheme="minorHAnsi" w:hAnsiTheme="minorHAnsi" w:cstheme="minorHAnsi"/>
+          <w:color w:val="222222"/>
+          <w:sz w:val="24"/>
+          <w:szCs w:val="24"/>
+          <w:u w:val="single"/>
+          <w:lang w:val="en-ZA" w:eastAsia="en-ZA"/>
+        </w:rPr>
+        <w:t>hc280 with propagation delay test waveform</w:t>
+      </w:r>
+    </w:p>
+    <w:p>
+      <w:pPr>
+        <w:rPr>
+          <w:rFonts w:asciiTheme="minorHAnsi" w:hAnsiTheme="minorHAnsi" w:cstheme="minorHAnsi"/>
+          <w:sz w:val="24"/>
+          <w:szCs w:val="24"/>
+          <w:lang w:val="en-ZA" w:eastAsia="en-ZA"/>
+        </w:rPr>
+      </w:pPr>
+      <w:r>
+        <w:rPr>
+          <w:rFonts w:asciiTheme="minorHAnsi" w:hAnsiTheme="minorHAnsi" w:cstheme="minorHAnsi"/>
+          <w:noProof/>
+          <w:color w:val="222222"/>
+          <w:sz w:val="24"/>
+          <w:szCs w:val="24"/>
+          <w:bdr w:val="none" w:sz="0" w:space="0" w:color="auto" w:frame="1"/>
+          <w:lang w:val="en-ZA" w:eastAsia="en-ZA"/>
+        </w:rPr>
+        <w:drawing>
+          <wp:inline distT="0" distB="0" distL="0" distR="0" wp14:anchorId="57A39BB3" wp14:editId="4AEB8BAF">
+            <wp:extent cx="5943600" cy="885825"/>
+            <wp:effectExtent l="0" t="0" r="0" b="9525"/>
+            <wp:docPr id="2" name="Picture 2" descr="A screenshot of a computer&#10;&#10;Description automatically generated with medium confidence"/>
+            <wp:cNvGraphicFramePr>
+              <a:graphicFrameLocks xmlns:a="http://schemas.openxmlformats.org/drawingml/2006/main" noChangeAspect="1"/>
+            </wp:cNvGraphicFramePr>
+            <a:graphic xmlns:a="http://schemas.openxmlformats.org/drawingml/2006/main">
+              <a:graphicData uri="http://schemas.openxmlformats.org/drawingml/2006/picture">
+                <pic:pic xmlns:pic="http://schemas.openxmlformats.org/drawingml/2006/picture">
+                  <pic:nvPicPr>
+                    <pic:cNvPr id="2" name="Picture 2" descr="A screenshot of a computer&#10;&#10;Description automatically generated with medium confidence"/>
+                    <pic:cNvPicPr>
+                      <a:picLocks noChangeAspect="1" noChangeArrowheads="1"/>
+                    </pic:cNvPicPr>
+                  </pic:nvPicPr>
+                  <pic:blipFill>
+                    <a:blip r:embed="rId6">
+                      <a:extLst>
+                        <a:ext uri="{28A0092B-C50C-407E-A947-70E740481C1C}">
+                          <a14:useLocalDpi xmlns:a14="http://schemas.microsoft.com/office/drawing/2010/main" val="0"/>
+                        </a:ext>
+                      </a:extLst>
+                    </a:blip>
+                    <a:srcRect/>
+                    <a:stretch>
+                      <a:fillRect/>
+                    </a:stretch>
+                  </pic:blipFill>
+                  <pic:spPr bwMode="auto">
+                    <a:xfrm>
+                      <a:off x="0" y="0"/>
+                      <a:ext cx="5943600" cy="885825"/>
+                    </a:xfrm>
+                    <a:prstGeom prst="rect">
+                      <a:avLst/>
+                    </a:prstGeom>
+                    <a:noFill/>
+                    <a:ln>
+                      <a:noFill/>
+                    </a:ln>
+                  </pic:spPr>
+                </pic:pic>
+              </a:graphicData>
+            </a:graphic>
+          </wp:inline>
+        </w:drawing>
+      </w:r>
+    </w:p>
+    <w:p>
+      <w:pPr>
+        <w:rPr>
+          <w:rFonts w:asciiTheme="minorHAnsi" w:hAnsiTheme="minorHAnsi" w:cstheme="minorHAnsi"/>
+          <w:sz w:val="24"/>
+          <w:szCs w:val="24"/>
+          <w:lang w:val="en-ZA" w:eastAsia="en-ZA"/>
+        </w:rPr>
+      </w:pPr>
+    </w:p>
+    <w:p>
+      <w:pPr>
+        <w:rPr>
+          <w:rFonts w:asciiTheme="minorHAnsi" w:hAnsiTheme="minorHAnsi" w:cstheme="minorHAnsi"/>
+          <w:sz w:val="24"/>
+          <w:szCs w:val="24"/>
+          <w:lang w:val="en-ZA" w:eastAsia="en-ZA"/>
+        </w:rPr>
+      </w:pPr>
+      <w:r>
+        <w:rPr>
+          <w:rFonts w:asciiTheme="minorHAnsi" w:hAnsiTheme="minorHAnsi" w:cstheme="minorHAnsi"/>
+          <w:color w:val="222222"/>
+          <w:sz w:val="24"/>
+          <w:szCs w:val="24"/>
+          <w:lang w:val="en-ZA" w:eastAsia="en-ZA"/>
+        </w:rPr>
+        <w:t xml:space="preserve">Appendix 3 - </w:t>
+      </w:r>
+      <w:r>
+        <w:rPr>
+          <w:rFonts w:asciiTheme="minorHAnsi" w:hAnsiTheme="minorHAnsi" w:cstheme="minorHAnsi"/>
+          <w:color w:val="222222"/>
+          <w:sz w:val="24"/>
+          <w:szCs w:val="24"/>
+          <w:lang w:val="en-ZA" w:eastAsia="en-ZA"/>
+        </w:rPr>
+        <w:t>10-bit</w:t>
+      </w:r>
+      <w:r>
+        <w:rPr>
+          <w:rFonts w:asciiTheme="minorHAnsi" w:hAnsiTheme="minorHAnsi" w:cstheme="minorHAnsi"/>
+          <w:color w:val="222222"/>
+          <w:sz w:val="24"/>
+          <w:szCs w:val="24"/>
+          <w:lang w:val="en-ZA" w:eastAsia="en-ZA"/>
+        </w:rPr>
+        <w:t xml:space="preserve"> register</w:t>
+      </w:r>
+    </w:p>
+    <w:p>
+      <w:pPr>
+        <w:jc w:val="center"/>
+        <w:rPr>
+          <w:rFonts w:asciiTheme="minorHAnsi" w:hAnsiTheme="minorHAnsi" w:cstheme="minorHAnsi"/>
+          <w:sz w:val="24"/>
+          <w:szCs w:val="24"/>
+          <w:lang w:val="en-ZA" w:eastAsia="en-ZA"/>
+        </w:rPr>
+      </w:pPr>
+      <w:r>
+        <w:rPr>
+          <w:rFonts w:asciiTheme="minorHAnsi" w:hAnsiTheme="minorHAnsi" w:cstheme="minorHAnsi"/>
+          <w:color w:val="222222"/>
+          <w:sz w:val="24"/>
+          <w:szCs w:val="24"/>
+          <w:u w:val="single"/>
+          <w:lang w:val="en-ZA" w:eastAsia="en-ZA"/>
+        </w:rPr>
+        <w:t>10</w:t>
+      </w:r>
+      <w:r>
+        <w:rPr>
+          <w:rFonts w:asciiTheme="minorHAnsi" w:hAnsiTheme="minorHAnsi" w:cstheme="minorHAnsi"/>
+          <w:color w:val="222222"/>
+          <w:sz w:val="24"/>
+          <w:szCs w:val="24"/>
+          <w:u w:val="single"/>
+          <w:lang w:val="en-ZA" w:eastAsia="en-ZA"/>
+        </w:rPr>
+        <w:t>-bit</w:t>
+      </w:r>
+      <w:r>
+        <w:rPr>
+          <w:rFonts w:asciiTheme="minorHAnsi" w:hAnsiTheme="minorHAnsi" w:cstheme="minorHAnsi"/>
+          <w:color w:val="222222"/>
+          <w:sz w:val="24"/>
+          <w:szCs w:val="24"/>
+          <w:u w:val="single"/>
+          <w:lang w:val="en-ZA" w:eastAsia="en-ZA"/>
+        </w:rPr>
+        <w:t xml:space="preserve"> register test waveform</w:t>
+      </w:r>
+    </w:p>
+    <w:p>
+      <w:pPr>
+        <w:jc w:val="center"/>
+        <w:rPr>
+          <w:rFonts w:asciiTheme="minorHAnsi" w:hAnsiTheme="minorHAnsi" w:cstheme="minorHAnsi"/>
+          <w:sz w:val="24"/>
+          <w:szCs w:val="24"/>
+          <w:lang w:val="en-ZA" w:eastAsia="en-ZA"/>
+        </w:rPr>
+      </w:pPr>
+      <w:r>
+        <w:rPr>
+          <w:rFonts w:asciiTheme="minorHAnsi" w:hAnsiTheme="minorHAnsi" w:cstheme="minorHAnsi"/>
+          <w:noProof/>
+          <w:color w:val="222222"/>
+          <w:sz w:val="24"/>
+          <w:szCs w:val="24"/>
+          <w:bdr w:val="none" w:sz="0" w:space="0" w:color="auto" w:frame="1"/>
+          <w:lang w:val="en-ZA" w:eastAsia="en-ZA"/>
+        </w:rPr>
+        <w:drawing>
+          <wp:inline distT="0" distB="0" distL="0" distR="0" wp14:anchorId="3A9915A4" wp14:editId="563B7C8F">
+            <wp:extent cx="5943600" cy="752475"/>
+            <wp:effectExtent l="0" t="0" r="0" b="9525"/>
+            <wp:docPr id="1" name="Picture 1" descr="Graphical user interface, application&#10;&#10;Description automatically generated"/>
+            <wp:cNvGraphicFramePr>
+              <a:graphicFrameLocks xmlns:a="http://schemas.openxmlformats.org/drawingml/2006/main" noChangeAspect="1"/>
+            </wp:cNvGraphicFramePr>
+            <a:graphic xmlns:a="http://schemas.openxmlformats.org/drawingml/2006/main">
+              <a:graphicData uri="http://schemas.openxmlformats.org/drawingml/2006/picture">
+                <pic:pic xmlns:pic="http://schemas.openxmlformats.org/drawingml/2006/picture">
+                  <pic:nvPicPr>
+                    <pic:cNvPr id="1" name="Picture 1" descr="Graphical user interface, application&#10;&#10;Description automatically generated"/>
+                    <pic:cNvPicPr>
+                      <a:picLocks noChangeAspect="1" noChangeArrowheads="1"/>
+                    </pic:cNvPicPr>
+                  </pic:nvPicPr>
+                  <pic:blipFill>
+                    <a:blip r:embed="rId7">
+                      <a:extLst>
+                        <a:ext uri="{28A0092B-C50C-407E-A947-70E740481C1C}">
+                          <a14:useLocalDpi xmlns:a14="http://schemas.microsoft.com/office/drawing/2010/main" val="0"/>
+                        </a:ext>
+                      </a:extLst>
+                    </a:blip>
+                    <a:srcRect/>
+                    <a:stretch>
+                      <a:fillRect/>
+                    </a:stretch>
+                  </pic:blipFill>
+                  <pic:spPr bwMode="auto">
+                    <a:xfrm>
+                      <a:off x="0" y="0"/>
+                      <a:ext cx="5943600" cy="752475"/>
+                    </a:xfrm>
+                    <a:prstGeom prst="rect">
+                      <a:avLst/>
+                    </a:prstGeom>
+                    <a:noFill/>
+                    <a:ln>
+                      <a:noFill/>
+                    </a:ln>
+                  </pic:spPr>
+                </pic:pic>
+              </a:graphicData>
+            </a:graphic>
+          </wp:inline>
+        </w:drawing>
+      </w:r>
+    </w:p>
+    <w:p>
+      <w:pPr>
+        <w:spacing w:after="240"/>
+        <w:rPr>
+          <w:rFonts w:asciiTheme="minorHAnsi" w:hAnsiTheme="minorHAnsi" w:cstheme="minorHAnsi"/>
+          <w:sz w:val="24"/>
+          <w:szCs w:val="24"/>
+          <w:lang w:val="en-ZA" w:eastAsia="en-ZA"/>
+        </w:rPr>
+      </w:pPr>
+      <w:r>
+        <w:rPr>
+          <w:rFonts w:asciiTheme="minorHAnsi" w:hAnsiTheme="minorHAnsi" w:cstheme="minorHAnsi"/>
+          <w:sz w:val="24"/>
+          <w:szCs w:val="24"/>
+          <w:lang w:val="en-ZA" w:eastAsia="en-ZA"/>
+        </w:rPr>
+        <w:br/>
+      </w:r>
+      <w:r>
+        <w:rPr>
+          <w:rFonts w:asciiTheme="minorHAnsi" w:hAnsiTheme="minorHAnsi" w:cstheme="minorHAnsi"/>
+          <w:sz w:val="24"/>
+          <w:szCs w:val="24"/>
+          <w:lang w:val="en-ZA" w:eastAsia="en-ZA"/>
+        </w:rPr>
+        <w:br/>
+      </w:r>
+      <w:r>
+        <w:rPr>
+          <w:rFonts w:asciiTheme="minorHAnsi" w:hAnsiTheme="minorHAnsi" w:cstheme="minorHAnsi"/>
+          <w:sz w:val="24"/>
+          <w:szCs w:val="24"/>
+          <w:lang w:val="en-ZA" w:eastAsia="en-ZA"/>
+        </w:rPr>
+        <w:br/>
+      </w:r>
+    </w:p>
+    <w:p>
+      <w:pPr>
+        <w:rPr>
+          <w:rFonts w:asciiTheme="minorHAnsi" w:hAnsiTheme="minorHAnsi" w:cstheme="minorHAnsi"/>
+          <w:sz w:val="24"/>
+          <w:szCs w:val="24"/>
+          <w:lang w:val="en-ZA" w:eastAsia="en-ZA"/>
+        </w:rPr>
+      </w:pPr>
+      <w:r>
+        <w:rPr>
+          <w:rFonts w:asciiTheme="minorHAnsi" w:hAnsiTheme="minorHAnsi" w:cstheme="minorHAnsi"/>
+          <w:color w:val="222222"/>
+          <w:sz w:val="24"/>
+          <w:szCs w:val="24"/>
+          <w:lang w:val="en-ZA" w:eastAsia="en-ZA"/>
+        </w:rPr>
+        <w:lastRenderedPageBreak/>
+        <w:t>Appendix 4.1 - Channel 1 transmitter to receiver</w:t>
+      </w:r>
+    </w:p>
+    <w:p>
+      <w:pPr>
+        <w:spacing w:after="240"/>
+        <w:rPr>
+          <w:rFonts w:asciiTheme="minorHAnsi" w:hAnsiTheme="minorHAnsi" w:cstheme="minorHAnsi"/>
+          <w:sz w:val="24"/>
+          <w:szCs w:val="24"/>
+          <w:lang w:val="en-ZA" w:eastAsia="en-ZA"/>
+        </w:rPr>
+      </w:pPr>
+      <w:r>
+        <w:rPr>
+          <w:rFonts w:asciiTheme="minorHAnsi" w:hAnsiTheme="minorHAnsi" w:cstheme="minorHAnsi"/>
+          <w:sz w:val="24"/>
+          <w:szCs w:val="24"/>
+          <w:lang w:val="en-ZA" w:eastAsia="en-ZA"/>
+        </w:rPr>
+        <w:br/>
+      </w:r>
+      <w:r>
+        <w:rPr>
+          <w:rFonts w:asciiTheme="minorHAnsi" w:hAnsiTheme="minorHAnsi" w:cstheme="minorHAnsi"/>
+          <w:sz w:val="24"/>
+          <w:szCs w:val="24"/>
+          <w:lang w:val="en-ZA" w:eastAsia="en-ZA"/>
+        </w:rPr>
+        <w:br/>
+      </w:r>
+      <w:r>
+        <w:rPr>
+          <w:rFonts w:asciiTheme="minorHAnsi" w:hAnsiTheme="minorHAnsi" w:cstheme="minorHAnsi"/>
+          <w:sz w:val="24"/>
+          <w:szCs w:val="24"/>
+          <w:lang w:val="en-ZA" w:eastAsia="en-ZA"/>
+        </w:rPr>
+        <w:br/>
+      </w:r>
+    </w:p>
+    <w:p>
+      <w:pPr>
+        <w:spacing w:before="240"/>
+        <w:jc w:val="both"/>
+        <w:rPr>
+          <w:rFonts w:asciiTheme="minorHAnsi" w:hAnsiTheme="minorHAnsi" w:cstheme="minorHAnsi"/>
+          <w:sz w:val="24"/>
+          <w:szCs w:val="24"/>
+          <w:lang w:val="en-ZA" w:eastAsia="en-ZA"/>
+        </w:rPr>
+      </w:pPr>
+      <w:r>
+        <w:rPr>
+          <w:rFonts w:asciiTheme="minorHAnsi" w:hAnsiTheme="minorHAnsi" w:cstheme="minorHAnsi"/>
+          <w:color w:val="222222"/>
+          <w:sz w:val="24"/>
+          <w:szCs w:val="24"/>
+          <w:lang w:val="en-ZA" w:eastAsia="en-ZA"/>
+        </w:rPr>
+        <w:t xml:space="preserve">Appendix 4.2 </w:t>
+      </w:r>
+      <w:r>
+        <w:rPr>
+          <w:rFonts w:asciiTheme="minorHAnsi" w:hAnsiTheme="minorHAnsi" w:cstheme="minorHAnsi"/>
+          <w:color w:val="222222"/>
+          <w:sz w:val="24"/>
+          <w:szCs w:val="24"/>
+          <w:lang w:val="en-ZA" w:eastAsia="en-ZA"/>
+        </w:rPr>
+        <w:t>- Channel</w:t>
+      </w:r>
+      <w:r>
+        <w:rPr>
+          <w:rFonts w:asciiTheme="minorHAnsi" w:hAnsiTheme="minorHAnsi" w:cstheme="minorHAnsi"/>
+          <w:color w:val="222222"/>
+          <w:sz w:val="24"/>
+          <w:szCs w:val="24"/>
+          <w:lang w:val="en-ZA" w:eastAsia="en-ZA"/>
+        </w:rPr>
+        <w:t xml:space="preserve"> 2 transmitter to receiver</w:t>
+      </w:r>
+    </w:p>
+    <w:p>
+      <w:pPr>
         <w:tabs>
           <w:tab w:val="left" w:pos="1080"/>
           <w:tab w:val="left" w:pos="1440"/>
@@ -1362,8 +3114,6 @@
           <w:szCs w:val="24"/>
         </w:rPr>
       </w:pPr>
-      <w:bookmarkStart w:id="0" w:name="_GoBack"/>
-      <w:bookmarkEnd w:id="0"/>
     </w:p>
     <w:sectPr>
       <w:pgSz w:w="12240" w:h="15840"/>
@@ -1375,7 +3125,7 @@
 </file>
 
 <file path=word/styles.xml><?xml version="1.0" encoding="utf-8"?>
-<w:styles xmlns:mc="http://schemas.openxmlformats.org/markup-compatibility/2006" xmlns:r="http://schemas.openxmlformats.org/officeDocument/2006/relationships" xmlns:w="http://schemas.openxmlformats.org/wordprocessingml/2006/main" xmlns:w14="http://schemas.microsoft.com/office/word/2010/wordml" xmlns:w15="http://schemas.microsoft.com/office/word/2012/wordml" xmlns:w16se="http://schemas.microsoft.com/office/word/2015/wordml/symex" mc:Ignorable="w14 w15 w16se">
+<w:styles xmlns:mc="http://schemas.openxmlformats.org/markup-compatibility/2006" xmlns:r="http://schemas.openxmlformats.org/officeDocument/2006/relationships" xmlns:w="http://schemas.openxmlformats.org/wordprocessingml/2006/main" xmlns:w14="http://schemas.microsoft.com/office/word/2010/wordml" xmlns:w15="http://schemas.microsoft.com/office/word/2012/wordml" xmlns:w16cex="http://schemas.microsoft.com/office/word/2018/wordml/cex" xmlns:w16cid="http://schemas.microsoft.com/office/word/2016/wordml/cid" xmlns:w16="http://schemas.microsoft.com/office/word/2018/wordml" xmlns:w16sdtdh="http://schemas.microsoft.com/office/word/2020/wordml/sdtdatahash" xmlns:w16se="http://schemas.microsoft.com/office/word/2015/wordml/symex" mc:Ignorable="w14 w15 w16se w16cid w16 w16cex w16sdtdh">
   <w:docDefaults>
     <w:rPrDefault>
       <w:rPr>
@@ -1385,7 +3135,7 @@
     </w:rPrDefault>
     <w:pPrDefault/>
   </w:docDefaults>
-  <w:latentStyles w:defLockedState="0" w:defUIPriority="0" w:defSemiHidden="0" w:defUnhideWhenUsed="0" w:defQFormat="0" w:count="371">
+  <w:latentStyles w:defLockedState="0" w:defUIPriority="0" w:defSemiHidden="0" w:defUnhideWhenUsed="0" w:defQFormat="0" w:count="376">
     <w:lsdException w:name="Normal" w:qFormat="1"/>
     <w:lsdException w:name="heading 1" w:qFormat="1"/>
     <w:lsdException w:name="heading 2" w:semiHidden="1" w:unhideWhenUsed="1" w:qFormat="1"/>
@@ -1474,7 +3224,7 @@
     <w:lsdException w:name="E-mail Signature" w:semiHidden="1" w:unhideWhenUsed="1"/>
     <w:lsdException w:name="HTML Top of Form" w:semiHidden="1" w:unhideWhenUsed="1"/>
     <w:lsdException w:name="HTML Bottom of Form" w:semiHidden="1" w:unhideWhenUsed="1"/>
-    <w:lsdException w:name="Normal (Web)" w:semiHidden="1" w:unhideWhenUsed="1"/>
+    <w:lsdException w:name="Normal (Web)" w:semiHidden="1" w:uiPriority="99" w:unhideWhenUsed="1"/>
     <w:lsdException w:name="HTML Acronym" w:semiHidden="1" w:unhideWhenUsed="1"/>
     <w:lsdException w:name="HTML Address" w:semiHidden="1" w:unhideWhenUsed="1"/>
     <w:lsdException w:name="HTML Cite" w:semiHidden="1" w:unhideWhenUsed="1"/>
@@ -1485,7 +3235,6 @@
     <w:lsdException w:name="HTML Sample" w:semiHidden="1" w:unhideWhenUsed="1"/>
     <w:lsdException w:name="HTML Typewriter" w:semiHidden="1" w:unhideWhenUsed="1"/>
     <w:lsdException w:name="HTML Variable" w:semiHidden="1" w:unhideWhenUsed="1"/>
-    <w:lsdException w:name="Normal Table" w:semiHidden="1" w:unhideWhenUsed="1"/>
     <w:lsdException w:name="annotation subject" w:semiHidden="1" w:unhideWhenUsed="1"/>
     <w:lsdException w:name="No List" w:semiHidden="1" w:unhideWhenUsed="1"/>
     <w:lsdException w:name="Outline List 1" w:semiHidden="1" w:unhideWhenUsed="1"/>
@@ -1528,11 +3277,8 @@
     <w:lsdException w:name="Table Contemporary" w:semiHidden="1" w:unhideWhenUsed="1"/>
     <w:lsdException w:name="Table Elegant" w:semiHidden="1" w:unhideWhenUsed="1"/>
     <w:lsdException w:name="Table Professional" w:semiHidden="1" w:unhideWhenUsed="1"/>
-    <w:lsdException w:name="Table Subtle 1" w:semiHidden="1" w:unhideWhenUsed="1"/>
     <w:lsdException w:name="Table Subtle 2" w:semiHidden="1" w:unhideWhenUsed="1"/>
     <w:lsdException w:name="Table Web 1" w:semiHidden="1" w:unhideWhenUsed="1"/>
-    <w:lsdException w:name="Table Web 2" w:semiHidden="1" w:unhideWhenUsed="1"/>
-    <w:lsdException w:name="Table Web 3" w:semiHidden="1" w:unhideWhenUsed="1"/>
     <w:lsdException w:name="Balloon Text" w:semiHidden="1" w:unhideWhenUsed="1"/>
     <w:lsdException w:name="Table Theme" w:semiHidden="1" w:unhideWhenUsed="1"/>
     <w:lsdException w:name="Placeholder Text" w:semiHidden="1" w:uiPriority="99"/>
@@ -1741,6 +3487,11 @@
     <w:lsdException w:name="List Table 5 Dark Accent 6" w:uiPriority="50"/>
     <w:lsdException w:name="List Table 6 Colorful Accent 6" w:uiPriority="51"/>
     <w:lsdException w:name="List Table 7 Colorful Accent 6" w:uiPriority="52"/>
+    <w:lsdException w:name="Mention" w:semiHidden="1" w:uiPriority="99" w:unhideWhenUsed="1"/>
+    <w:lsdException w:name="Smart Hyperlink" w:semiHidden="1" w:uiPriority="99" w:unhideWhenUsed="1"/>
+    <w:lsdException w:name="Hashtag" w:semiHidden="1" w:uiPriority="99" w:unhideWhenUsed="1"/>
+    <w:lsdException w:name="Unresolved Mention" w:semiHidden="1" w:uiPriority="99" w:unhideWhenUsed="1"/>
+    <w:lsdException w:name="Smart Link" w:semiHidden="1" w:uiPriority="99" w:unhideWhenUsed="1"/>
   </w:latentStyles>
   <w:style w:type="paragraph" w:default="1" w:styleId="Normal">
     <w:name w:val="Normal"/>
@@ -1785,6 +3536,27 @@
       <w:rFonts w:ascii="Courier New" w:hAnsi="Courier New"/>
       <w:sz w:val="20"/>
     </w:rPr>
+  </w:style>
+  <w:style w:type="paragraph" w:styleId="NormalWeb">
+    <w:name w:val="Normal (Web)"/>
+    <w:basedOn w:val="Normal"/>
+    <w:uiPriority w:val="99"/>
+    <w:semiHidden/>
+    <w:unhideWhenUsed/>
+    <w:rsid w:val="008210C7"/>
+    <w:pPr>
+      <w:spacing w:before="100" w:beforeAutospacing="1" w:after="100" w:afterAutospacing="1"/>
+    </w:pPr>
+    <w:rPr>
+      <w:sz w:val="24"/>
+      <w:szCs w:val="24"/>
+      <w:lang w:val="en-ZA" w:eastAsia="en-ZA"/>
+    </w:rPr>
+  </w:style>
+  <w:style w:type="character" w:customStyle="1" w:styleId="apple-tab-span">
+    <w:name w:val="apple-tab-span"/>
+    <w:basedOn w:val="DefaultParagraphFont"/>
+    <w:rsid w:val="008210C7"/>
   </w:style>
 </w:styles>
 </file>

</xml_diff>